<commit_message>
repport es and fr
</commit_message>
<xml_diff>
--- a/repport/repport_es.docx
+++ b/repport/repport_es.docx
@@ -4,6 +4,7 @@
   <w:body>
     <w:p>
       <w:pPr>
+        <w:jc w:val="both"/>
         <w:rPr>
           <w:lang w:val="es-ES_tradnl"/>
         </w:rPr>
@@ -36,7 +37,13 @@
         <w:rPr>
           <w:lang w:val="es-ES_tradnl"/>
         </w:rPr>
-        <w:t>, e</w:t>
+        <w:t>,</w:t>
+      </w:r>
+      <w:r>
+        <w:rPr>
+          <w:lang w:val="es-ES_tradnl"/>
+        </w:rPr>
+        <w:t xml:space="preserve"> e</w:t>
       </w:r>
       <w:r>
         <w:rPr>
@@ -68,11 +75,19 @@
         </w:rPr>
         <w:t xml:space="preserve"> </w:t>
       </w:r>
-      <w:r>
-        <w:rPr>
-          <w:lang w:val="es-ES_tradnl"/>
-        </w:rPr>
-        <w:t xml:space="preserve">dermatoscopios </w:t>
+      <w:proofErr w:type="spellStart"/>
+      <w:r>
+        <w:rPr>
+          <w:lang w:val="es-ES_tradnl"/>
+        </w:rPr>
+        <w:t>dermatoscopios</w:t>
+      </w:r>
+      <w:proofErr w:type="spellEnd"/>
+      <w:r>
+        <w:rPr>
+          <w:lang w:val="es-ES_tradnl"/>
+        </w:rPr>
+        <w:t xml:space="preserve"> </w:t>
       </w:r>
       <w:r>
         <w:rPr>
@@ -114,13 +129,7 @@
         <w:rPr>
           <w:lang w:val="es-ES_tradnl"/>
         </w:rPr>
-        <w:t>s</w:t>
-      </w:r>
-      <w:r>
-        <w:rPr>
-          <w:lang w:val="es-ES_tradnl"/>
-        </w:rPr>
-        <w:t xml:space="preserve"> gracias a su </w:t>
+        <w:t xml:space="preserve">s gracias a su </w:t>
       </w:r>
       <w:r>
         <w:rPr>
@@ -150,13 +159,33 @@
         <w:rPr>
           <w:lang w:val="es-ES_tradnl"/>
         </w:rPr>
-        <w:t xml:space="preserve"> microscopios confocales</w:t>
-      </w:r>
-      <w:r>
-        <w:rPr>
-          <w:lang w:val="es-ES_tradnl"/>
-        </w:rPr>
-        <w:t xml:space="preserve"> que proveen una imagen mas cercana y precisa de la lesión</w:t>
+        <w:t xml:space="preserve"> microscopios </w:t>
+      </w:r>
+      <w:proofErr w:type="spellStart"/>
+      <w:r>
+        <w:rPr>
+          <w:lang w:val="es-ES_tradnl"/>
+        </w:rPr>
+        <w:t>confocales</w:t>
+      </w:r>
+      <w:proofErr w:type="spellEnd"/>
+      <w:r>
+        <w:rPr>
+          <w:lang w:val="es-ES_tradnl"/>
+        </w:rPr>
+        <w:t xml:space="preserve"> que proveen una imagen </w:t>
+      </w:r>
+      <w:r>
+        <w:rPr>
+          <w:lang w:val="es-ES_tradnl"/>
+        </w:rPr>
+        <w:t>más</w:t>
+      </w:r>
+      <w:r>
+        <w:rPr>
+          <w:lang w:val="es-ES_tradnl"/>
+        </w:rPr>
+        <w:t xml:space="preserve"> cercana y precisa de la lesión</w:t>
       </w:r>
       <w:r>
         <w:rPr>
@@ -174,7 +203,19 @@
         <w:rPr>
           <w:lang w:val="es-ES_tradnl"/>
         </w:rPr>
-        <w:t xml:space="preserve"> con una cámara puede servir para capturar una imagen global de la lesión. Muchos de estos dispositivos permiten la visualización y seguimiento </w:t>
+        <w:t xml:space="preserve"> con una cámara puede servir para capturar una imagen global de la lesión. Muchos de estos dispositivos permiten la visualización y </w:t>
+      </w:r>
+      <w:r>
+        <w:rPr>
+          <w:lang w:val="es-ES_tradnl"/>
+        </w:rPr>
+        <w:t>el estudio</w:t>
+      </w:r>
+      <w:r>
+        <w:rPr>
+          <w:lang w:val="es-ES_tradnl"/>
+        </w:rPr>
+        <w:t xml:space="preserve"> </w:t>
       </w:r>
       <w:r>
         <w:rPr>
@@ -186,7 +227,13 @@
         <w:rPr>
           <w:lang w:val="es-ES_tradnl"/>
         </w:rPr>
-        <w:t xml:space="preserve">La principal </w:t>
+        <w:t>A pesar de que en algunos casos estos softwares son bastante potentes, l</w:t>
+      </w:r>
+      <w:r>
+        <w:rPr>
+          <w:lang w:val="es-ES_tradnl"/>
+        </w:rPr>
+        <w:t xml:space="preserve">a principal </w:t>
       </w:r>
       <w:r>
         <w:rPr>
@@ -198,7 +245,25 @@
         <w:rPr>
           <w:lang w:val="es-ES_tradnl"/>
         </w:rPr>
-        <w:t xml:space="preserve"> de estos softwares que</w:t>
+        <w:t xml:space="preserve"> de </w:t>
+      </w:r>
+      <w:r>
+        <w:rPr>
+          <w:lang w:val="es-ES_tradnl"/>
+        </w:rPr>
+        <w:t>estos radica</w:t>
+      </w:r>
+      <w:r>
+        <w:rPr>
+          <w:lang w:val="es-ES_tradnl"/>
+        </w:rPr>
+        <w:t xml:space="preserve"> en</w:t>
+      </w:r>
+      <w:r>
+        <w:rPr>
+          <w:lang w:val="es-ES_tradnl"/>
+        </w:rPr>
+        <w:t xml:space="preserve"> que</w:t>
       </w:r>
       <w:r>
         <w:rPr>
@@ -239,45 +304,140 @@
     </w:p>
     <w:p>
       <w:pPr>
-        <w:rPr>
-          <w:lang w:val="es-ES_tradnl"/>
-        </w:rPr>
-      </w:pPr>
-      <w:r>
-        <w:rPr>
-          <w:lang w:val="es-ES_tradnl"/>
-        </w:rPr>
-        <w:t>La multimodad</w:t>
-      </w:r>
-      <w:r>
-        <w:rPr>
-          <w:lang w:val="es-ES_tradnl"/>
-        </w:rPr>
-        <w:t xml:space="preserve"> de imágenes es muy utilizada hoy en día en la práctica clínica, ya que </w:t>
-      </w:r>
-      <w:r>
-        <w:rPr>
-          <w:lang w:val="es-ES_tradnl"/>
-        </w:rPr>
-        <w:t xml:space="preserve">estas se complementan y </w:t>
-      </w:r>
-      <w:r>
-        <w:rPr>
-          <w:lang w:val="es-ES_tradnl"/>
-        </w:rPr>
-        <w:t>provee</w:t>
-      </w:r>
-      <w:r>
-        <w:rPr>
-          <w:lang w:val="es-ES_tradnl"/>
-        </w:rPr>
-        <w:t>n</w:t>
-      </w:r>
-      <w:r>
-        <w:rPr>
-          <w:lang w:val="es-ES_tradnl"/>
-        </w:rPr>
-        <w:t xml:space="preserve"> al </w:t>
+        <w:jc w:val="both"/>
+        <w:rPr>
+          <w:lang w:val="es-ES_tradnl"/>
+        </w:rPr>
+      </w:pPr>
+      <w:r>
+        <w:rPr>
+          <w:lang w:val="es-ES_tradnl"/>
+        </w:rPr>
+        <w:t xml:space="preserve">Como se puede </w:t>
+      </w:r>
+      <w:r>
+        <w:rPr>
+          <w:lang w:val="es-ES_tradnl"/>
+        </w:rPr>
+        <w:t>ver</w:t>
+      </w:r>
+      <w:r>
+        <w:rPr>
+          <w:lang w:val="es-ES_tradnl"/>
+        </w:rPr>
+        <w:t xml:space="preserve"> en el </w:t>
+      </w:r>
+      <w:r>
+        <w:rPr>
+          <w:lang w:val="es-ES_tradnl"/>
+        </w:rPr>
+        <w:t xml:space="preserve">International Skin </w:t>
+      </w:r>
+      <w:proofErr w:type="spellStart"/>
+      <w:r>
+        <w:rPr>
+          <w:lang w:val="es-ES_tradnl"/>
+        </w:rPr>
+        <w:t>Imaging</w:t>
+      </w:r>
+      <w:proofErr w:type="spellEnd"/>
+      <w:r>
+        <w:rPr>
+          <w:lang w:val="es-ES_tradnl"/>
+        </w:rPr>
+        <w:t xml:space="preserve"> </w:t>
+      </w:r>
+      <w:proofErr w:type="spellStart"/>
+      <w:r>
+        <w:rPr>
+          <w:lang w:val="es-ES_tradnl"/>
+        </w:rPr>
+        <w:t>Collaboration</w:t>
+      </w:r>
+      <w:proofErr w:type="spellEnd"/>
+      <w:r>
+        <w:rPr>
+          <w:lang w:val="es-ES_tradnl"/>
+        </w:rPr>
+        <w:t xml:space="preserve"> (ISIC)</w:t>
+      </w:r>
+      <w:r>
+        <w:rPr>
+          <w:lang w:val="es-ES_tradnl"/>
+        </w:rPr>
+        <w:t>,</w:t>
+      </w:r>
+      <w:r>
+        <w:rPr>
+          <w:lang w:val="es-ES_tradnl"/>
+        </w:rPr>
+        <w:t xml:space="preserve"> </w:t>
+      </w:r>
+      <w:r>
+        <w:rPr>
+          <w:lang w:val="es-ES_tradnl"/>
+        </w:rPr>
+        <w:t>l</w:t>
+      </w:r>
+      <w:r>
+        <w:rPr>
+          <w:lang w:val="es-ES_tradnl"/>
+        </w:rPr>
+        <w:t>a multimoda</w:t>
+      </w:r>
+      <w:r>
+        <w:rPr>
+          <w:lang w:val="es-ES_tradnl"/>
+        </w:rPr>
+        <w:t>lida</w:t>
+      </w:r>
+      <w:r>
+        <w:rPr>
+          <w:lang w:val="es-ES_tradnl"/>
+        </w:rPr>
+        <w:t>d</w:t>
+      </w:r>
+      <w:r>
+        <w:rPr>
+          <w:lang w:val="es-ES_tradnl"/>
+        </w:rPr>
+        <w:t xml:space="preserve"> de imágenes es muy utilizada hoy en día en la práctica clínica, </w:t>
+      </w:r>
+      <w:r>
+        <w:rPr>
+          <w:lang w:val="es-ES_tradnl"/>
+        </w:rPr>
+        <w:t>esta se basa en estudiar una zona afectada con distintos tipos de imágenes con el fin de establecer un diagnóstico exacto. G</w:t>
+      </w:r>
+      <w:r>
+        <w:rPr>
+          <w:lang w:val="es-ES_tradnl"/>
+        </w:rPr>
+        <w:t>racias a las</w:t>
+      </w:r>
+      <w:r>
+        <w:rPr>
+          <w:lang w:val="es-ES_tradnl"/>
+        </w:rPr>
+        <w:t xml:space="preserve"> diferentes</w:t>
+      </w:r>
+      <w:r>
+        <w:rPr>
+          <w:lang w:val="es-ES_tradnl"/>
+        </w:rPr>
+        <w:t xml:space="preserve"> </w:t>
+      </w:r>
+      <w:r>
+        <w:rPr>
+          <w:lang w:val="es-ES_tradnl"/>
+        </w:rPr>
+        <w:t>características proveídas por las distintas familias de imágenes e</w:t>
+      </w:r>
+      <w:r>
+        <w:rPr>
+          <w:lang w:val="es-ES_tradnl"/>
+        </w:rPr>
+        <w:t xml:space="preserve">l </w:t>
       </w:r>
       <w:r>
         <w:rPr>
@@ -289,7 +449,19 @@
         <w:rPr>
           <w:lang w:val="es-ES_tradnl"/>
         </w:rPr>
-        <w:t xml:space="preserve"> una visión </w:t>
+        <w:t xml:space="preserve"> </w:t>
+      </w:r>
+      <w:r>
+        <w:rPr>
+          <w:lang w:val="es-ES_tradnl"/>
+        </w:rPr>
+        <w:t xml:space="preserve">adquiere una </w:t>
+      </w:r>
+      <w:r>
+        <w:rPr>
+          <w:lang w:val="es-ES_tradnl"/>
+        </w:rPr>
+        <w:t xml:space="preserve">visión </w:t>
       </w:r>
       <w:r>
         <w:rPr>
@@ -307,123 +479,1062 @@
         <w:rPr>
           <w:lang w:val="es-ES_tradnl"/>
         </w:rPr>
-        <w:t xml:space="preserve">y precisa de la zona de estudio. </w:t>
-      </w:r>
-      <w:r>
-        <w:rPr>
-          <w:lang w:val="es-ES_tradnl"/>
-        </w:rPr>
-        <w:t xml:space="preserve">Además con </w:t>
-      </w:r>
-      <w:r>
-        <w:rPr>
-          <w:lang w:val="es-ES_tradnl"/>
-        </w:rPr>
-        <w:t>el avance</w:t>
-      </w:r>
-      <w:r>
-        <w:rPr>
-          <w:lang w:val="es-ES_tradnl"/>
-        </w:rPr>
-        <w:t xml:space="preserve"> de la Inteligencia artificial,</w:t>
-      </w:r>
-      <w:r>
-        <w:rPr>
-          <w:lang w:val="es-ES_tradnl"/>
-        </w:rPr>
-        <w:t xml:space="preserve"> y el tratamiento de imágenes, muchos de los algoritmos de IA aprovechan esta multimodalidad para dar resultados mas acertados.</w:t>
+        <w:t>y precisa de la zona de estudio</w:t>
+      </w:r>
+      <w:r>
+        <w:rPr>
+          <w:lang w:val="es-ES_tradnl"/>
+        </w:rPr>
+        <w:t>.</w:t>
       </w:r>
       <w:r>
         <w:rPr>
           <w:lang w:val="es-ES_tradnl"/>
         </w:rPr>
         <w:t xml:space="preserve"> </w:t>
+      </w:r>
+      <w:r>
+        <w:rPr>
+          <w:lang w:val="es-ES_tradnl"/>
+        </w:rPr>
+        <w:t xml:space="preserve">El inconveniente </w:t>
+      </w:r>
+      <w:r>
+        <w:rPr>
+          <w:lang w:val="es-ES_tradnl"/>
+        </w:rPr>
+        <w:t xml:space="preserve">cuando se trabaja con distintos tipos de imágenes </w:t>
+      </w:r>
+      <w:r>
+        <w:rPr>
+          <w:lang w:val="es-ES_tradnl"/>
+        </w:rPr>
+        <w:t>está</w:t>
+      </w:r>
+      <w:r>
+        <w:rPr>
+          <w:lang w:val="es-ES_tradnl"/>
+        </w:rPr>
+        <w:t xml:space="preserve"> en </w:t>
+      </w:r>
+      <w:r>
+        <w:rPr>
+          <w:lang w:val="es-ES_tradnl"/>
+        </w:rPr>
+        <w:t xml:space="preserve">el arduo trabajo que deben realizar los médicos para mantener un seguimiento </w:t>
+      </w:r>
+      <w:r>
+        <w:rPr>
+          <w:lang w:val="es-ES_tradnl"/>
+        </w:rPr>
+        <w:t>de estas, ya</w:t>
+      </w:r>
+      <w:r>
+        <w:rPr>
+          <w:lang w:val="es-ES_tradnl"/>
+        </w:rPr>
+        <w:t xml:space="preserve"> que</w:t>
+      </w:r>
+      <w:r>
+        <w:rPr>
+          <w:lang w:val="es-ES_tradnl"/>
+        </w:rPr>
+        <w:t xml:space="preserve"> la mayor parte del tiempo las imágenes</w:t>
+      </w:r>
+      <w:r>
+        <w:rPr>
+          <w:lang w:val="es-ES_tradnl"/>
+        </w:rPr>
+        <w:t xml:space="preserve"> se encuentran</w:t>
+      </w:r>
+      <w:r>
+        <w:rPr>
+          <w:lang w:val="es-ES_tradnl"/>
+        </w:rPr>
+        <w:t xml:space="preserve"> guardadas</w:t>
+      </w:r>
+      <w:r>
+        <w:rPr>
+          <w:lang w:val="es-ES_tradnl"/>
+        </w:rPr>
+        <w:t xml:space="preserve"> en aplicaciones distintas o incluso en distintos dispositivos. Cuando el </w:t>
+      </w:r>
+      <w:r>
+        <w:rPr>
+          <w:lang w:val="es-ES_tradnl"/>
+        </w:rPr>
+        <w:t>número</w:t>
+      </w:r>
+      <w:r>
+        <w:rPr>
+          <w:lang w:val="es-ES_tradnl"/>
+        </w:rPr>
+        <w:t xml:space="preserve"> de pacientes </w:t>
+      </w:r>
+      <w:r>
+        <w:rPr>
+          <w:lang w:val="es-ES_tradnl"/>
+        </w:rPr>
+        <w:t>aumenta</w:t>
+      </w:r>
+      <w:r>
+        <w:rPr>
+          <w:lang w:val="es-ES_tradnl"/>
+        </w:rPr>
+        <w:t>,</w:t>
+      </w:r>
+      <w:r>
+        <w:rPr>
+          <w:lang w:val="es-ES_tradnl"/>
+        </w:rPr>
+        <w:t xml:space="preserve"> </w:t>
+      </w:r>
+      <w:r>
+        <w:rPr>
+          <w:lang w:val="es-ES_tradnl"/>
+        </w:rPr>
+        <w:t>este</w:t>
+      </w:r>
+      <w:r>
+        <w:rPr>
+          <w:lang w:val="es-ES_tradnl"/>
+        </w:rPr>
+        <w:t xml:space="preserve"> trabajo se vuelve extremadamente complicado, y algunas de las imágenes son olvidadas.</w:t>
       </w:r>
     </w:p>
     <w:p>
       <w:pPr>
-        <w:rPr>
-          <w:lang w:val="es-ES_tradnl"/>
-        </w:rPr>
-      </w:pPr>
-      <w:r>
-        <w:rPr>
-          <w:lang w:val="es-ES_tradnl"/>
-        </w:rPr>
-        <w:t>El inconveniente r</w:t>
-      </w:r>
-      <w:r>
-        <w:rPr>
-          <w:lang w:val="es-ES_tradnl"/>
-        </w:rPr>
-        <w:t>a</w:t>
-      </w:r>
-      <w:r>
-        <w:rPr>
-          <w:lang w:val="es-ES_tradnl"/>
-        </w:rPr>
-        <w:t xml:space="preserve">dica en </w:t>
-      </w:r>
-      <w:r>
-        <w:rPr>
-          <w:lang w:val="es-ES_tradnl"/>
-        </w:rPr>
-        <w:t xml:space="preserve">el arduo trabajo que deben realizar los médicos para mantener un seguimiento de dichas imágenes que se encuentran en aplicaciones distintas o incluso en distintos dispositivos. Cuando el numero de pacientes </w:t>
-      </w:r>
-      <w:r>
-        <w:rPr>
-          <w:lang w:val="es-ES_tradnl"/>
-        </w:rPr>
-        <w:t>aumenta</w:t>
-      </w:r>
-      <w:r>
-        <w:rPr>
-          <w:lang w:val="es-ES_tradnl"/>
-        </w:rPr>
-        <w:t xml:space="preserve"> dicho trabajo se vuelve extremadamente complicado, y algunas de las imágenes son olvidadas.</w:t>
+        <w:jc w:val="both"/>
+        <w:rPr>
+          <w:lang w:val="es-ES_tradnl"/>
+        </w:rPr>
+      </w:pPr>
+      <w:r>
+        <w:rPr>
+          <w:lang w:val="es-ES_tradnl"/>
+        </w:rPr>
+        <w:t>Para solventar este problema</w:t>
+      </w:r>
+      <w:r>
+        <w:rPr>
+          <w:lang w:val="es-ES_tradnl"/>
+        </w:rPr>
+        <w:t xml:space="preserve">, </w:t>
+      </w:r>
+      <w:r>
+        <w:rPr>
+          <w:lang w:val="es-ES_tradnl"/>
+        </w:rPr>
+        <w:t>un software capaz</w:t>
+      </w:r>
+      <w:r>
+        <w:rPr>
+          <w:lang w:val="es-ES_tradnl"/>
+        </w:rPr>
+        <w:t xml:space="preserve"> de </w:t>
+      </w:r>
+      <w:r>
+        <w:rPr>
+          <w:lang w:val="es-ES_tradnl"/>
+        </w:rPr>
+        <w:t>explotar las ventajas de la multimodalidad</w:t>
+      </w:r>
+      <w:r>
+        <w:rPr>
+          <w:lang w:val="es-ES_tradnl"/>
+        </w:rPr>
+        <w:t xml:space="preserve"> de imágenes</w:t>
+      </w:r>
+      <w:r>
+        <w:rPr>
+          <w:lang w:val="es-ES_tradnl"/>
+        </w:rPr>
+        <w:t xml:space="preserve"> </w:t>
+      </w:r>
+      <w:r>
+        <w:rPr>
+          <w:lang w:val="es-ES_tradnl"/>
+        </w:rPr>
+        <w:t>sería lo ideal para los dermatólogos</w:t>
+      </w:r>
+      <w:r>
+        <w:rPr>
+          <w:lang w:val="es-ES_tradnl"/>
+        </w:rPr>
+        <w:t xml:space="preserve">. </w:t>
+      </w:r>
+      <w:r>
+        <w:rPr>
+          <w:lang w:val="es-ES_tradnl"/>
+        </w:rPr>
+        <w:t>Esta interfaz debe ser capaz de organizar esta</w:t>
+      </w:r>
+      <w:r>
+        <w:rPr>
+          <w:lang w:val="es-ES_tradnl"/>
+        </w:rPr>
+        <w:t>s</w:t>
+      </w:r>
+      <w:r>
+        <w:rPr>
+          <w:lang w:val="es-ES_tradnl"/>
+        </w:rPr>
+        <w:t xml:space="preserve"> imágenes por paciente, para tener un seguimiento adecuado y </w:t>
+      </w:r>
+      <w:r>
+        <w:rPr>
+          <w:lang w:val="es-ES_tradnl"/>
+        </w:rPr>
+        <w:t>fácil. Además de permitir al dermatólogo de visualizar múltiples imágenes a la vez y poder filtrar las a su conveniencia.</w:t>
       </w:r>
     </w:p>
     <w:p>
       <w:pPr>
-        <w:rPr>
-          <w:lang w:val="es-ES_tradnl"/>
-        </w:rPr>
-      </w:pPr>
-      <w:r>
-        <w:rPr>
-          <w:lang w:val="es-ES_tradnl"/>
-        </w:rPr>
-        <w:t xml:space="preserve">Para solventar este problema hemos creado una </w:t>
-      </w:r>
-      <w:r>
-        <w:rPr>
-          <w:lang w:val="es-ES_tradnl"/>
-        </w:rPr>
-        <w:t>interfaz gráfica</w:t>
-      </w:r>
-      <w:r>
-        <w:rPr>
-          <w:lang w:val="es-ES_tradnl"/>
-        </w:rPr>
-        <w:t xml:space="preserve"> capaz de </w:t>
-      </w:r>
-      <w:r>
-        <w:rPr>
-          <w:lang w:val="es-ES_tradnl"/>
-        </w:rPr>
-        <w:t>explotar las ventajas de la multimodalidad</w:t>
-      </w:r>
-      <w:r>
-        <w:rPr>
-          <w:lang w:val="es-ES_tradnl"/>
-        </w:rPr>
-        <w:t xml:space="preserve"> de imágenes de la piel. Esta interfaz gráfica va a permitir al dermatólogo</w:t>
-      </w:r>
-      <w:r>
-        <w:rPr>
-          <w:lang w:val="es-ES_tradnl"/>
-        </w:rPr>
-        <w:t xml:space="preserve"> de:</w:t>
+        <w:pStyle w:val="NormalWeb"/>
+        <w:spacing w:before="0" w:beforeAutospacing="0" w:after="0" w:afterAutospacing="0"/>
+        <w:jc w:val="both"/>
+        <w:rPr>
+          <w:rFonts w:ascii="Calibri" w:hAnsi="Calibri" w:cs="Calibri"/>
+          <w:sz w:val="22"/>
+          <w:szCs w:val="22"/>
+          <w:lang w:val="es-ES_tradnl"/>
+        </w:rPr>
+      </w:pPr>
+      <w:r>
+        <w:rPr>
+          <w:rFonts w:ascii="Calibri" w:hAnsi="Calibri" w:cs="Calibri"/>
+          <w:sz w:val="22"/>
+          <w:szCs w:val="22"/>
+          <w:lang w:val="es-ES_tradnl"/>
+        </w:rPr>
+        <w:t xml:space="preserve">A medida que la tecnología avanza las llamadas </w:t>
+      </w:r>
+      <w:proofErr w:type="spellStart"/>
+      <w:r>
+        <w:rPr>
+          <w:rFonts w:ascii="Calibri" w:hAnsi="Calibri" w:cs="Calibri"/>
+          <w:sz w:val="22"/>
+          <w:szCs w:val="22"/>
+          <w:lang w:val="es-ES_tradnl"/>
+        </w:rPr>
+        <w:t>Ai</w:t>
+      </w:r>
+      <w:proofErr w:type="spellEnd"/>
+      <w:r>
+        <w:rPr>
+          <w:rFonts w:ascii="Calibri" w:hAnsi="Calibri" w:cs="Calibri"/>
+          <w:sz w:val="22"/>
+          <w:szCs w:val="22"/>
+          <w:lang w:val="es-ES_tradnl"/>
+        </w:rPr>
+        <w:t xml:space="preserve"> en el ámbito medical se vuelven </w:t>
+      </w:r>
+      <w:r>
+        <w:rPr>
+          <w:rFonts w:ascii="Calibri" w:hAnsi="Calibri" w:cs="Calibri"/>
+          <w:sz w:val="22"/>
+          <w:szCs w:val="22"/>
+          <w:lang w:val="es-ES_tradnl"/>
+        </w:rPr>
+        <w:t>más</w:t>
+      </w:r>
+      <w:r>
+        <w:rPr>
+          <w:rFonts w:ascii="Calibri" w:hAnsi="Calibri" w:cs="Calibri"/>
+          <w:sz w:val="22"/>
+          <w:szCs w:val="22"/>
+          <w:lang w:val="es-ES_tradnl"/>
+        </w:rPr>
+        <w:t xml:space="preserve"> populares</w:t>
+      </w:r>
+      <w:r>
+        <w:rPr>
+          <w:rFonts w:ascii="Calibri" w:hAnsi="Calibri" w:cs="Calibri"/>
+          <w:sz w:val="22"/>
+          <w:szCs w:val="22"/>
+          <w:lang w:val="es-ES_tradnl"/>
+        </w:rPr>
+        <w:t>,</w:t>
+      </w:r>
+      <w:r>
+        <w:rPr>
+          <w:rFonts w:ascii="Calibri" w:hAnsi="Calibri" w:cs="Calibri"/>
+          <w:sz w:val="22"/>
+          <w:szCs w:val="22"/>
+          <w:lang w:val="es-ES_tradnl"/>
+        </w:rPr>
+        <w:t xml:space="preserve"> </w:t>
+      </w:r>
+      <w:r>
+        <w:rPr>
+          <w:rFonts w:ascii="Calibri" w:hAnsi="Calibri" w:cs="Calibri"/>
+          <w:sz w:val="22"/>
+          <w:szCs w:val="22"/>
+          <w:lang w:val="es-ES_tradnl"/>
+        </w:rPr>
+        <w:t>estas</w:t>
+      </w:r>
+      <w:r>
+        <w:rPr>
+          <w:rFonts w:ascii="Calibri" w:hAnsi="Calibri" w:cs="Calibri"/>
+          <w:sz w:val="22"/>
+          <w:szCs w:val="22"/>
+          <w:lang w:val="es-ES_tradnl"/>
+        </w:rPr>
+        <w:t xml:space="preserve"> ayuda</w:t>
+      </w:r>
+      <w:r>
+        <w:rPr>
+          <w:rFonts w:ascii="Calibri" w:hAnsi="Calibri" w:cs="Calibri"/>
+          <w:sz w:val="22"/>
+          <w:szCs w:val="22"/>
+          <w:lang w:val="es-ES_tradnl"/>
+        </w:rPr>
+        <w:t>n</w:t>
+      </w:r>
+      <w:r>
+        <w:rPr>
+          <w:rFonts w:ascii="Calibri" w:hAnsi="Calibri" w:cs="Calibri"/>
+          <w:sz w:val="22"/>
+          <w:szCs w:val="22"/>
+          <w:lang w:val="es-ES_tradnl"/>
+        </w:rPr>
+        <w:t xml:space="preserve"> al doctor a dar un</w:t>
+      </w:r>
+      <w:r>
+        <w:rPr>
+          <w:rFonts w:ascii="Calibri" w:hAnsi="Calibri" w:cs="Calibri"/>
+          <w:sz w:val="22"/>
+          <w:szCs w:val="22"/>
+          <w:lang w:val="es-ES_tradnl"/>
+        </w:rPr>
+        <w:t xml:space="preserve"> diagnostico y a facilitarle trabajo de analizar la gran cantidad de información colectada de un paciente.</w:t>
+      </w:r>
+      <w:r>
+        <w:rPr>
+          <w:rFonts w:ascii="Calibri" w:hAnsi="Calibri" w:cs="Calibri"/>
+          <w:sz w:val="22"/>
+          <w:szCs w:val="22"/>
+          <w:lang w:val="es-ES_tradnl"/>
+        </w:rPr>
+        <w:t xml:space="preserve"> Algunos de los softwares que manejan las imágenes </w:t>
+      </w:r>
+      <w:r>
+        <w:rPr>
+          <w:rFonts w:ascii="Calibri" w:hAnsi="Calibri" w:cs="Calibri"/>
+          <w:sz w:val="22"/>
+          <w:szCs w:val="22"/>
+          <w:lang w:val="es-ES_tradnl"/>
+        </w:rPr>
+        <w:t>dermatológicas</w:t>
+      </w:r>
+      <w:r>
+        <w:rPr>
+          <w:rFonts w:ascii="Calibri" w:hAnsi="Calibri" w:cs="Calibri"/>
+          <w:sz w:val="22"/>
+          <w:szCs w:val="22"/>
+          <w:lang w:val="es-ES_tradnl"/>
+        </w:rPr>
+        <w:t xml:space="preserve"> incluyen una </w:t>
+      </w:r>
+      <w:proofErr w:type="spellStart"/>
+      <w:r>
+        <w:rPr>
+          <w:rFonts w:ascii="Calibri" w:hAnsi="Calibri" w:cs="Calibri"/>
+          <w:sz w:val="22"/>
+          <w:szCs w:val="22"/>
+          <w:lang w:val="es-ES_tradnl"/>
+        </w:rPr>
+        <w:t>Ai</w:t>
+      </w:r>
+      <w:proofErr w:type="spellEnd"/>
+      <w:r>
+        <w:rPr>
+          <w:rFonts w:ascii="Calibri" w:hAnsi="Calibri" w:cs="Calibri"/>
+          <w:sz w:val="22"/>
+          <w:szCs w:val="22"/>
+          <w:lang w:val="es-ES_tradnl"/>
+        </w:rPr>
+        <w:t xml:space="preserve">. Esta </w:t>
+      </w:r>
+      <w:proofErr w:type="spellStart"/>
+      <w:r>
+        <w:rPr>
+          <w:rFonts w:ascii="Calibri" w:hAnsi="Calibri" w:cs="Calibri"/>
+          <w:sz w:val="22"/>
+          <w:szCs w:val="22"/>
+          <w:lang w:val="es-ES_tradnl"/>
+        </w:rPr>
+        <w:t>Ai</w:t>
+      </w:r>
+      <w:proofErr w:type="spellEnd"/>
+      <w:r>
+        <w:rPr>
+          <w:rFonts w:ascii="Calibri" w:hAnsi="Calibri" w:cs="Calibri"/>
+          <w:sz w:val="22"/>
+          <w:szCs w:val="22"/>
+          <w:lang w:val="es-ES_tradnl"/>
+        </w:rPr>
+        <w:t xml:space="preserve"> estudia la imagen obtenida por el dispositivo y clasifica el tipo de lesión del paciente. </w:t>
+      </w:r>
+      <w:r>
+        <w:rPr>
+          <w:rFonts w:ascii="Calibri" w:hAnsi="Calibri" w:cs="Calibri"/>
+          <w:sz w:val="22"/>
+          <w:szCs w:val="22"/>
+          <w:lang w:val="es-ES_tradnl"/>
+        </w:rPr>
+        <w:t xml:space="preserve">En muchas de las ocasiones las AI de </w:t>
+      </w:r>
+      <w:r>
+        <w:rPr>
+          <w:rFonts w:ascii="Calibri" w:hAnsi="Calibri" w:cs="Calibri"/>
+          <w:sz w:val="22"/>
+          <w:szCs w:val="22"/>
+          <w:lang w:val="es-ES_tradnl"/>
+        </w:rPr>
+        <w:t>estos softwares</w:t>
+      </w:r>
+      <w:r>
+        <w:rPr>
+          <w:rFonts w:ascii="Calibri" w:hAnsi="Calibri" w:cs="Calibri"/>
+          <w:sz w:val="22"/>
+          <w:szCs w:val="22"/>
+          <w:lang w:val="es-ES_tradnl"/>
+        </w:rPr>
+        <w:t xml:space="preserve"> son de gran ayuda para el </w:t>
+      </w:r>
+      <w:r>
+        <w:rPr>
+          <w:rFonts w:ascii="Calibri" w:hAnsi="Calibri" w:cs="Calibri"/>
+          <w:sz w:val="22"/>
+          <w:szCs w:val="22"/>
+          <w:lang w:val="es-ES_tradnl"/>
+        </w:rPr>
+        <w:t>dermatólogo</w:t>
+      </w:r>
+      <w:r>
+        <w:rPr>
+          <w:rFonts w:ascii="Calibri" w:hAnsi="Calibri" w:cs="Calibri"/>
+          <w:sz w:val="22"/>
+          <w:szCs w:val="22"/>
+          <w:lang w:val="es-ES_tradnl"/>
+        </w:rPr>
+        <w:t xml:space="preserve">, pero se limitan al tipo de </w:t>
+      </w:r>
+      <w:r>
+        <w:rPr>
+          <w:rFonts w:ascii="Calibri" w:hAnsi="Calibri" w:cs="Calibri"/>
+          <w:sz w:val="22"/>
+          <w:szCs w:val="22"/>
+          <w:lang w:val="es-ES_tradnl"/>
+        </w:rPr>
+        <w:t>imagen</w:t>
+      </w:r>
+      <w:r>
+        <w:rPr>
+          <w:rFonts w:ascii="Calibri" w:hAnsi="Calibri" w:cs="Calibri"/>
+          <w:sz w:val="22"/>
+          <w:szCs w:val="22"/>
+          <w:lang w:val="es-ES_tradnl"/>
+        </w:rPr>
+        <w:t xml:space="preserve"> obtenida por el dispositivo</w:t>
+      </w:r>
+      <w:r>
+        <w:rPr>
+          <w:rFonts w:ascii="Calibri" w:hAnsi="Calibri" w:cs="Calibri"/>
+          <w:sz w:val="22"/>
+          <w:szCs w:val="22"/>
+          <w:lang w:val="es-ES_tradnl"/>
+        </w:rPr>
+        <w:t>, dejando a un lado las otras familias de imágenes e incluso algunos obvian las características físicas del paciente como la edad, el sexo, el color de pelo, entre otros, que pueden ser útiles a la hora de dar con un resultado más preciso.</w:t>
+      </w:r>
+    </w:p>
+    <w:p>
+      <w:pPr>
+        <w:pStyle w:val="NormalWeb"/>
+        <w:spacing w:before="0" w:beforeAutospacing="0" w:after="0" w:afterAutospacing="0"/>
+        <w:jc w:val="both"/>
+        <w:rPr>
+          <w:rFonts w:ascii="Calibri" w:hAnsi="Calibri" w:cs="Calibri"/>
+          <w:sz w:val="22"/>
+          <w:szCs w:val="22"/>
+          <w:lang w:val="es-ES_tradnl"/>
+        </w:rPr>
+      </w:pPr>
+      <w:r>
+        <w:rPr>
+          <w:rFonts w:ascii="Calibri" w:hAnsi="Calibri" w:cs="Calibri"/>
+          <w:sz w:val="22"/>
+          <w:szCs w:val="22"/>
+          <w:lang w:val="es-ES_tradnl"/>
+        </w:rPr>
+        <w:t xml:space="preserve">  </w:t>
+      </w:r>
+    </w:p>
+    <w:p>
+      <w:pPr>
+        <w:jc w:val="both"/>
+        <w:rPr>
+          <w:lang w:val="es-ES_tradnl"/>
+        </w:rPr>
+      </w:pPr>
+      <w:r>
+        <w:rPr>
+          <w:lang w:val="es-ES_tradnl"/>
+        </w:rPr>
+        <w:t>El software capaz de utilizar las imágenes multimodales, mencionado anteriormente, también debe ser capaz</w:t>
+      </w:r>
+      <w:r>
+        <w:rPr>
+          <w:lang w:val="es-ES_tradnl"/>
+        </w:rPr>
+        <w:t xml:space="preserve"> de acoplar múltiples AI que trabajen con una o distintas familias de imágenes y con datos del paciente, para proveer un </w:t>
+      </w:r>
+      <w:r>
+        <w:rPr>
+          <w:lang w:val="es-ES_tradnl"/>
+        </w:rPr>
+        <w:t>diagnóstico</w:t>
+      </w:r>
+      <w:r>
+        <w:rPr>
+          <w:lang w:val="es-ES_tradnl"/>
+        </w:rPr>
+        <w:t xml:space="preserve"> </w:t>
+      </w:r>
+      <w:r>
+        <w:rPr>
+          <w:lang w:val="es-ES_tradnl"/>
+        </w:rPr>
+        <w:t>más</w:t>
+      </w:r>
+      <w:r>
+        <w:rPr>
+          <w:lang w:val="es-ES_tradnl"/>
+        </w:rPr>
+        <w:t xml:space="preserve"> acertado.</w:t>
+      </w:r>
+      <w:r>
+        <w:rPr>
+          <w:lang w:val="es-ES_tradnl"/>
+        </w:rPr>
+        <w:t xml:space="preserve"> Este software debe ser capaz de adaptarse a las necesidades de cada AI para poder transferirle los datos e imágenes necesarias para su buen funcionamiento. Además de permitir la visualización de los resultados de dichas </w:t>
+      </w:r>
+      <w:proofErr w:type="spellStart"/>
+      <w:r>
+        <w:rPr>
+          <w:lang w:val="es-ES_tradnl"/>
+        </w:rPr>
+        <w:t>Ai</w:t>
+      </w:r>
+      <w:proofErr w:type="spellEnd"/>
+      <w:r>
+        <w:rPr>
+          <w:lang w:val="es-ES_tradnl"/>
+        </w:rPr>
+        <w:t>.</w:t>
+      </w:r>
+    </w:p>
+    <w:p>
+      <w:pPr>
+        <w:jc w:val="both"/>
+        <w:rPr>
+          <w:rFonts w:ascii="Calibri" w:eastAsia="Times New Roman" w:hAnsi="Calibri" w:cs="Calibri"/>
+          <w:color w:val="000000"/>
+          <w:lang w:val="es-ES_tradnl"/>
+        </w:rPr>
+      </w:pPr>
+      <w:r>
+        <w:rPr>
+          <w:lang w:val="es-ES_tradnl"/>
+        </w:rPr>
+        <w:t xml:space="preserve">Luego de </w:t>
+      </w:r>
+      <w:r>
+        <w:rPr>
+          <w:lang w:val="es-ES_tradnl"/>
+        </w:rPr>
+        <w:t>haber realizado una búsqueda en la web para encontrar un software con todas las características mencionadas,  aplicaciones web como “</w:t>
+      </w:r>
+      <w:proofErr w:type="spellStart"/>
+      <w:r>
+        <w:rPr>
+          <w:lang w:val="es-ES_tradnl"/>
+        </w:rPr>
+        <w:t>A</w:t>
+      </w:r>
+      <w:r>
+        <w:rPr>
+          <w:rFonts w:ascii="Calibri" w:eastAsia="Times New Roman" w:hAnsi="Calibri" w:cs="Calibri"/>
+          <w:color w:val="000000"/>
+          <w:lang w:val="es-ES_tradnl"/>
+        </w:rPr>
+        <w:t>napix</w:t>
+      </w:r>
+      <w:proofErr w:type="spellEnd"/>
+      <w:r>
+        <w:rPr>
+          <w:rFonts w:ascii="Calibri" w:eastAsia="Times New Roman" w:hAnsi="Calibri" w:cs="Calibri"/>
+          <w:color w:val="000000"/>
+          <w:lang w:val="es-ES_tradnl"/>
+        </w:rPr>
+        <w:t>” o “</w:t>
+      </w:r>
+      <w:r>
+        <w:rPr>
+          <w:rFonts w:ascii="Calibri" w:eastAsia="Times New Roman" w:hAnsi="Calibri" w:cs="Calibri"/>
+          <w:color w:val="000000"/>
+          <w:lang w:val="es-ES_tradnl"/>
+        </w:rPr>
+        <w:t>Haut.AI</w:t>
+      </w:r>
+      <w:r>
+        <w:rPr>
+          <w:rFonts w:ascii="Calibri" w:eastAsia="Times New Roman" w:hAnsi="Calibri" w:cs="Calibri"/>
+          <w:color w:val="000000"/>
+          <w:lang w:val="es-ES_tradnl"/>
+        </w:rPr>
+        <w:t>”</w:t>
+      </w:r>
+      <w:r>
+        <w:rPr>
+          <w:rFonts w:ascii="Calibri" w:eastAsia="Times New Roman" w:hAnsi="Calibri" w:cs="Calibri"/>
+          <w:color w:val="000000"/>
+          <w:lang w:val="es-ES_tradnl"/>
+        </w:rPr>
+        <w:t>, aplicaciones de escritorio como “</w:t>
+      </w:r>
+      <w:proofErr w:type="spellStart"/>
+      <w:r>
+        <w:rPr>
+          <w:rFonts w:ascii="Calibri" w:eastAsia="Times New Roman" w:hAnsi="Calibri" w:cs="Calibri"/>
+          <w:color w:val="000000"/>
+          <w:lang w:val="es-ES_tradnl"/>
+        </w:rPr>
+        <w:t>Médimust</w:t>
+      </w:r>
+      <w:proofErr w:type="spellEnd"/>
+      <w:r>
+        <w:rPr>
+          <w:rFonts w:ascii="Calibri" w:eastAsia="Times New Roman" w:hAnsi="Calibri" w:cs="Calibri"/>
+          <w:color w:val="000000"/>
+          <w:lang w:val="es-ES_tradnl"/>
+        </w:rPr>
+        <w:t> </w:t>
+      </w:r>
+      <w:r>
+        <w:rPr>
+          <w:rFonts w:ascii="Calibri" w:eastAsia="Times New Roman" w:hAnsi="Calibri" w:cs="Calibri"/>
+          <w:color w:val="000000"/>
+          <w:lang w:val="es-ES_tradnl"/>
+        </w:rPr>
+        <w:t xml:space="preserve">”, o incluso aplicaciones </w:t>
+      </w:r>
+      <w:r>
+        <w:rPr>
+          <w:rFonts w:ascii="Calibri" w:eastAsia="Times New Roman" w:hAnsi="Calibri" w:cs="Calibri"/>
+          <w:color w:val="000000"/>
+          <w:lang w:val="es-ES_tradnl"/>
+        </w:rPr>
+        <w:t>móviles</w:t>
+      </w:r>
+      <w:r>
+        <w:rPr>
+          <w:rFonts w:ascii="Calibri" w:eastAsia="Times New Roman" w:hAnsi="Calibri" w:cs="Calibri"/>
+          <w:color w:val="000000"/>
+          <w:lang w:val="es-ES_tradnl"/>
+        </w:rPr>
+        <w:t xml:space="preserve"> como “</w:t>
+      </w:r>
+      <w:proofErr w:type="spellStart"/>
+      <w:r>
+        <w:rPr>
+          <w:rFonts w:ascii="Calibri" w:eastAsia="Times New Roman" w:hAnsi="Calibri" w:cs="Calibri"/>
+          <w:color w:val="000000"/>
+          <w:lang w:val="es-ES_tradnl"/>
+        </w:rPr>
+        <w:t>SkinVision</w:t>
+      </w:r>
+      <w:proofErr w:type="spellEnd"/>
+      <w:r>
+        <w:rPr>
+          <w:rFonts w:ascii="Calibri" w:eastAsia="Times New Roman" w:hAnsi="Calibri" w:cs="Calibri"/>
+          <w:color w:val="000000"/>
+          <w:lang w:val="es-ES_tradnl"/>
+        </w:rPr>
+        <w:t>”</w:t>
+      </w:r>
+      <w:r>
+        <w:rPr>
+          <w:rFonts w:ascii="Calibri" w:eastAsia="Times New Roman" w:hAnsi="Calibri" w:cs="Calibri"/>
+          <w:color w:val="000000"/>
+          <w:lang w:val="es-ES_tradnl"/>
+        </w:rPr>
+        <w:t xml:space="preserve"> fueron encontrada. A pesar todas las funcionalidades ofertadas por dichas aplicaciones y sus </w:t>
+      </w:r>
+      <w:proofErr w:type="spellStart"/>
+      <w:r>
+        <w:rPr>
+          <w:rFonts w:ascii="Calibri" w:eastAsia="Times New Roman" w:hAnsi="Calibri" w:cs="Calibri"/>
+          <w:color w:val="000000"/>
+          <w:lang w:val="es-ES_tradnl"/>
+        </w:rPr>
+        <w:t>Ai</w:t>
+      </w:r>
+      <w:proofErr w:type="spellEnd"/>
+      <w:r>
+        <w:rPr>
+          <w:rFonts w:ascii="Calibri" w:eastAsia="Times New Roman" w:hAnsi="Calibri" w:cs="Calibri"/>
+          <w:color w:val="000000"/>
+          <w:lang w:val="es-ES_tradnl"/>
+        </w:rPr>
+        <w:t>, estas solo trabajan con</w:t>
+      </w:r>
+      <w:r>
+        <w:rPr>
+          <w:rFonts w:ascii="Calibri" w:eastAsia="Times New Roman" w:hAnsi="Calibri" w:cs="Calibri"/>
+          <w:color w:val="000000"/>
+          <w:lang w:val="es-ES_tradnl"/>
+        </w:rPr>
+        <w:t xml:space="preserve"> un</w:t>
+      </w:r>
+      <w:r>
+        <w:rPr>
+          <w:rFonts w:ascii="Calibri" w:eastAsia="Times New Roman" w:hAnsi="Calibri" w:cs="Calibri"/>
+          <w:color w:val="000000"/>
+          <w:lang w:val="es-ES_tradnl"/>
+        </w:rPr>
+        <w:t xml:space="preserve">, algunas con máximo </w:t>
+      </w:r>
+      <w:r>
+        <w:rPr>
+          <w:rFonts w:ascii="Calibri" w:eastAsia="Times New Roman" w:hAnsi="Calibri" w:cs="Calibri"/>
+          <w:color w:val="000000"/>
+          <w:lang w:val="es-ES_tradnl"/>
+        </w:rPr>
+        <w:t xml:space="preserve">o dos tipos de imágenes (fotografías y </w:t>
+      </w:r>
+      <w:r>
+        <w:rPr>
+          <w:rFonts w:ascii="Calibri" w:eastAsia="Times New Roman" w:hAnsi="Calibri" w:cs="Calibri"/>
+          <w:color w:val="000000"/>
+          <w:lang w:val="es-ES_tradnl"/>
+        </w:rPr>
+        <w:t>dermatología</w:t>
+      </w:r>
+      <w:r>
+        <w:rPr>
+          <w:rFonts w:ascii="Calibri" w:eastAsia="Times New Roman" w:hAnsi="Calibri" w:cs="Calibri"/>
+          <w:color w:val="000000"/>
+          <w:lang w:val="es-ES_tradnl"/>
+        </w:rPr>
+        <w:t>)</w:t>
+      </w:r>
+      <w:r>
+        <w:rPr>
+          <w:rFonts w:ascii="Calibri" w:eastAsia="Times New Roman" w:hAnsi="Calibri" w:cs="Calibri"/>
+          <w:color w:val="000000"/>
+          <w:lang w:val="es-ES_tradnl"/>
+        </w:rPr>
+        <w:t>. Y no son adaptable</w:t>
+      </w:r>
+      <w:r>
+        <w:rPr>
+          <w:rFonts w:ascii="Calibri" w:eastAsia="Times New Roman" w:hAnsi="Calibri" w:cs="Calibri"/>
+          <w:color w:val="000000"/>
+          <w:lang w:val="es-ES_tradnl"/>
+        </w:rPr>
+        <w:t>s</w:t>
+      </w:r>
+      <w:r>
+        <w:rPr>
+          <w:rFonts w:ascii="Calibri" w:eastAsia="Times New Roman" w:hAnsi="Calibri" w:cs="Calibri"/>
+          <w:color w:val="000000"/>
+          <w:lang w:val="es-ES_tradnl"/>
+        </w:rPr>
+        <w:t xml:space="preserve"> para otr</w:t>
+      </w:r>
+      <w:r>
+        <w:rPr>
+          <w:rFonts w:ascii="Calibri" w:eastAsia="Times New Roman" w:hAnsi="Calibri" w:cs="Calibri"/>
+          <w:color w:val="000000"/>
+          <w:lang w:val="es-ES_tradnl"/>
+        </w:rPr>
+        <w:t>a</w:t>
+      </w:r>
+      <w:r>
+        <w:rPr>
+          <w:rFonts w:ascii="Calibri" w:eastAsia="Times New Roman" w:hAnsi="Calibri" w:cs="Calibri"/>
+          <w:color w:val="000000"/>
+          <w:lang w:val="es-ES_tradnl"/>
+        </w:rPr>
+        <w:t xml:space="preserve">s </w:t>
+      </w:r>
+      <w:r>
+        <w:rPr>
+          <w:rFonts w:ascii="Calibri" w:eastAsia="Times New Roman" w:hAnsi="Calibri" w:cs="Calibri"/>
+          <w:color w:val="000000"/>
+          <w:lang w:val="es-ES_tradnl"/>
+        </w:rPr>
+        <w:t>familias</w:t>
+      </w:r>
+      <w:r>
+        <w:rPr>
+          <w:rFonts w:ascii="Calibri" w:eastAsia="Times New Roman" w:hAnsi="Calibri" w:cs="Calibri"/>
+          <w:color w:val="000000"/>
+          <w:lang w:val="es-ES_tradnl"/>
+        </w:rPr>
+        <w:t xml:space="preserve"> de imágenes o AI.</w:t>
+      </w:r>
+    </w:p>
+    <w:p>
+      <w:pPr>
+        <w:jc w:val="both"/>
+        <w:rPr>
+          <w:rFonts w:ascii="Calibri" w:eastAsia="Times New Roman" w:hAnsi="Calibri" w:cs="Calibri"/>
+          <w:color w:val="000000"/>
+          <w:lang w:val="es-ES_tradnl"/>
+        </w:rPr>
+      </w:pPr>
+      <w:r>
+        <w:rPr>
+          <w:rFonts w:ascii="Calibri" w:eastAsia="Times New Roman" w:hAnsi="Calibri" w:cs="Calibri"/>
+          <w:color w:val="000000"/>
+          <w:lang w:val="es-ES_tradnl"/>
+        </w:rPr>
+        <w:br w:type="page"/>
+      </w:r>
+    </w:p>
+    <w:p>
+      <w:pPr>
+        <w:jc w:val="both"/>
+        <w:rPr>
+          <w:rFonts w:ascii="Calibri" w:eastAsia="Times New Roman" w:hAnsi="Calibri" w:cs="Calibri"/>
+          <w:color w:val="000000"/>
+          <w:lang w:val="es-ES_tradnl"/>
+        </w:rPr>
+      </w:pPr>
+      <w:proofErr w:type="spellStart"/>
+      <w:r>
+        <w:rPr>
+          <w:rFonts w:ascii="Calibri" w:eastAsia="Times New Roman" w:hAnsi="Calibri" w:cs="Calibri"/>
+          <w:color w:val="000000"/>
+          <w:lang w:val="es-ES_tradnl"/>
+        </w:rPr>
+        <w:lastRenderedPageBreak/>
+        <w:t>Ai</w:t>
+      </w:r>
+      <w:proofErr w:type="spellEnd"/>
+      <w:r>
+        <w:rPr>
+          <w:rFonts w:ascii="Calibri" w:eastAsia="Times New Roman" w:hAnsi="Calibri" w:cs="Calibri"/>
+          <w:color w:val="000000"/>
+          <w:lang w:val="es-ES_tradnl"/>
+        </w:rPr>
+        <w:t xml:space="preserve"> Skin es un software (interfaz gráfica)</w:t>
+      </w:r>
+      <w:r>
+        <w:rPr>
+          <w:rFonts w:ascii="Calibri" w:eastAsia="Times New Roman" w:hAnsi="Calibri" w:cs="Calibri"/>
+          <w:color w:val="000000"/>
+          <w:lang w:val="es-ES_tradnl"/>
+        </w:rPr>
+        <w:t xml:space="preserve"> creado por </w:t>
+      </w:r>
+      <w:proofErr w:type="spellStart"/>
+      <w:r>
+        <w:rPr>
+          <w:rFonts w:ascii="Calibri" w:eastAsia="Times New Roman" w:hAnsi="Calibri" w:cs="Calibri"/>
+          <w:color w:val="000000"/>
+          <w:lang w:val="es-ES_tradnl"/>
+        </w:rPr>
+        <w:t>l’Universite</w:t>
+      </w:r>
+      <w:proofErr w:type="spellEnd"/>
+      <w:r>
+        <w:rPr>
+          <w:rFonts w:ascii="Calibri" w:eastAsia="Times New Roman" w:hAnsi="Calibri" w:cs="Calibri"/>
+          <w:color w:val="000000"/>
+          <w:lang w:val="es-ES_tradnl"/>
+        </w:rPr>
+        <w:t xml:space="preserve"> de </w:t>
+      </w:r>
+      <w:proofErr w:type="spellStart"/>
+      <w:r>
+        <w:rPr>
+          <w:rFonts w:ascii="Calibri" w:eastAsia="Times New Roman" w:hAnsi="Calibri" w:cs="Calibri"/>
+          <w:color w:val="000000"/>
+          <w:lang w:val="es-ES_tradnl"/>
+        </w:rPr>
+        <w:t>Bourgogne</w:t>
+      </w:r>
+      <w:proofErr w:type="spellEnd"/>
+      <w:r>
+        <w:rPr>
+          <w:rFonts w:ascii="Calibri" w:eastAsia="Times New Roman" w:hAnsi="Calibri" w:cs="Calibri"/>
+          <w:color w:val="000000"/>
+          <w:lang w:val="es-ES_tradnl"/>
+        </w:rPr>
+        <w:t xml:space="preserve"> </w:t>
+      </w:r>
+      <w:r>
+        <w:rPr>
+          <w:rFonts w:ascii="Calibri" w:eastAsia="Times New Roman" w:hAnsi="Calibri" w:cs="Calibri"/>
+          <w:color w:val="000000"/>
+          <w:lang w:val="es-ES_tradnl"/>
+        </w:rPr>
+        <w:t>especializado en la multimodalidad de imágenes dermatológicas</w:t>
+      </w:r>
+      <w:r>
+        <w:rPr>
+          <w:rFonts w:ascii="Calibri" w:eastAsia="Times New Roman" w:hAnsi="Calibri" w:cs="Calibri"/>
+          <w:color w:val="000000"/>
+          <w:lang w:val="es-ES_tradnl"/>
+        </w:rPr>
+        <w:t>,</w:t>
+      </w:r>
+      <w:r>
+        <w:rPr>
+          <w:rFonts w:ascii="Calibri" w:eastAsia="Times New Roman" w:hAnsi="Calibri" w:cs="Calibri"/>
+          <w:color w:val="000000"/>
+          <w:lang w:val="es-ES_tradnl"/>
+        </w:rPr>
+        <w:t xml:space="preserve"> </w:t>
+      </w:r>
+      <w:r>
+        <w:rPr>
+          <w:rFonts w:ascii="Calibri" w:eastAsia="Times New Roman" w:hAnsi="Calibri" w:cs="Calibri"/>
+          <w:color w:val="000000"/>
+          <w:lang w:val="es-ES_tradnl"/>
+        </w:rPr>
+        <w:t>que</w:t>
+      </w:r>
+      <w:r>
+        <w:rPr>
+          <w:rFonts w:ascii="Calibri" w:eastAsia="Times New Roman" w:hAnsi="Calibri" w:cs="Calibri"/>
+          <w:color w:val="000000"/>
+          <w:lang w:val="es-ES_tradnl"/>
+        </w:rPr>
+        <w:t xml:space="preserve"> </w:t>
+      </w:r>
+      <w:proofErr w:type="gramStart"/>
+      <w:r>
+        <w:rPr>
+          <w:rFonts w:ascii="Calibri" w:eastAsia="Times New Roman" w:hAnsi="Calibri" w:cs="Calibri"/>
+          <w:color w:val="000000"/>
+          <w:lang w:val="es-ES_tradnl"/>
+        </w:rPr>
+        <w:t>va</w:t>
+      </w:r>
+      <w:proofErr w:type="gramEnd"/>
+      <w:r>
+        <w:rPr>
+          <w:rFonts w:ascii="Calibri" w:eastAsia="Times New Roman" w:hAnsi="Calibri" w:cs="Calibri"/>
+          <w:color w:val="000000"/>
+          <w:lang w:val="es-ES_tradnl"/>
+        </w:rPr>
+        <w:t xml:space="preserve"> permitir</w:t>
+      </w:r>
+      <w:r>
+        <w:rPr>
+          <w:rFonts w:ascii="Calibri" w:eastAsia="Times New Roman" w:hAnsi="Calibri" w:cs="Calibri"/>
+          <w:color w:val="000000"/>
+          <w:lang w:val="es-ES_tradnl"/>
+        </w:rPr>
+        <w:t xml:space="preserve"> al dermatólogo de manipular</w:t>
+      </w:r>
+      <w:r>
+        <w:rPr>
+          <w:rFonts w:ascii="Calibri" w:eastAsia="Times New Roman" w:hAnsi="Calibri" w:cs="Calibri"/>
+          <w:color w:val="000000"/>
+          <w:lang w:val="es-ES_tradnl"/>
+        </w:rPr>
+        <w:t xml:space="preserve"> dichas imágenes y utilizar las distintas</w:t>
+      </w:r>
+      <w:r>
+        <w:rPr>
+          <w:rFonts w:ascii="Calibri" w:eastAsia="Times New Roman" w:hAnsi="Calibri" w:cs="Calibri"/>
+          <w:color w:val="000000"/>
+          <w:lang w:val="es-ES_tradnl"/>
+        </w:rPr>
+        <w:t xml:space="preserve"> </w:t>
+      </w:r>
+      <w:proofErr w:type="spellStart"/>
+      <w:r>
+        <w:rPr>
+          <w:rFonts w:ascii="Calibri" w:eastAsia="Times New Roman" w:hAnsi="Calibri" w:cs="Calibri"/>
+          <w:color w:val="000000"/>
+          <w:lang w:val="es-ES_tradnl"/>
+        </w:rPr>
+        <w:t>Ai</w:t>
+      </w:r>
+      <w:proofErr w:type="spellEnd"/>
+      <w:r>
+        <w:rPr>
+          <w:rFonts w:ascii="Calibri" w:eastAsia="Times New Roman" w:hAnsi="Calibri" w:cs="Calibri"/>
+          <w:color w:val="000000"/>
+          <w:lang w:val="es-ES_tradnl"/>
+        </w:rPr>
+        <w:t xml:space="preserve"> para </w:t>
+      </w:r>
+      <w:r>
+        <w:rPr>
+          <w:rFonts w:ascii="Calibri" w:eastAsia="Times New Roman" w:hAnsi="Calibri" w:cs="Calibri"/>
+          <w:color w:val="000000"/>
+          <w:lang w:val="es-ES_tradnl"/>
+        </w:rPr>
+        <w:t>clasificar las</w:t>
+      </w:r>
+      <w:r>
+        <w:rPr>
+          <w:rFonts w:ascii="Calibri" w:eastAsia="Times New Roman" w:hAnsi="Calibri" w:cs="Calibri"/>
+          <w:color w:val="000000"/>
+          <w:lang w:val="es-ES_tradnl"/>
+        </w:rPr>
+        <w:t xml:space="preserve"> lesiones </w:t>
+      </w:r>
+      <w:r>
+        <w:rPr>
+          <w:rFonts w:ascii="Calibri" w:eastAsia="Times New Roman" w:hAnsi="Calibri" w:cs="Calibri"/>
+          <w:color w:val="000000"/>
+          <w:lang w:val="es-ES_tradnl"/>
+        </w:rPr>
+        <w:t>dermatológica</w:t>
+      </w:r>
+      <w:r>
+        <w:rPr>
+          <w:rFonts w:ascii="Calibri" w:eastAsia="Times New Roman" w:hAnsi="Calibri" w:cs="Calibri"/>
+          <w:color w:val="000000"/>
+          <w:lang w:val="es-ES_tradnl"/>
+        </w:rPr>
+        <w:t>s de sus pacientes.</w:t>
+      </w:r>
+    </w:p>
+    <w:p>
+      <w:pPr>
+        <w:jc w:val="both"/>
+        <w:rPr>
+          <w:lang w:val="es-ES_tradnl"/>
+        </w:rPr>
+      </w:pPr>
+      <w:r>
+        <w:rPr>
+          <w:lang w:val="es-ES_tradnl"/>
+        </w:rPr>
+        <w:t xml:space="preserve">Esta interfaz gráfica </w:t>
+      </w:r>
+      <w:r>
+        <w:rPr>
+          <w:lang w:val="es-ES_tradnl"/>
+        </w:rPr>
+        <w:t>ofrece múltiples características como</w:t>
+      </w:r>
+      <w:r>
+        <w:rPr>
+          <w:lang w:val="es-ES_tradnl"/>
+        </w:rPr>
+        <w:t>:</w:t>
       </w:r>
     </w:p>
     <w:p>
@@ -433,6 +1544,7 @@
           <w:ilvl w:val="0"/>
           <w:numId w:val="1"/>
         </w:numPr>
+        <w:jc w:val="both"/>
         <w:rPr>
           <w:lang w:val="es-ES_tradnl"/>
         </w:rPr>
@@ -487,28 +1599,25 @@
           <w:ilvl w:val="0"/>
           <w:numId w:val="1"/>
         </w:numPr>
-        <w:rPr>
-          <w:lang w:val="es-ES_tradnl"/>
-        </w:rPr>
-      </w:pPr>
-      <w:r>
-        <w:rPr>
-          <w:lang w:val="es-ES_tradnl"/>
-        </w:rPr>
-        <w:t>Acoplar múltiples AI para el estu</w:t>
-      </w:r>
-      <w:r>
-        <w:rPr>
-          <w:lang w:val="es-ES_tradnl"/>
-        </w:rPr>
-        <w:t xml:space="preserve">dio de las </w:t>
-      </w:r>
-      <w:r>
-        <w:rPr>
-          <w:lang w:val="es-ES_tradnl"/>
-        </w:rPr>
-        <w:t>imágenes</w:t>
-      </w:r>
+        <w:jc w:val="both"/>
+        <w:rPr>
+          <w:lang w:val="es-ES_tradnl"/>
+        </w:rPr>
+      </w:pPr>
+      <w:r>
+        <w:rPr>
+          <w:lang w:val="es-ES_tradnl"/>
+        </w:rPr>
+        <w:t xml:space="preserve">Agregar nuevas familias de </w:t>
+      </w:r>
+      <w:proofErr w:type="spellStart"/>
+      <w:r>
+        <w:rPr>
+          <w:lang w:val="es-ES_tradnl"/>
+        </w:rPr>
+        <w:t>imagenes</w:t>
+      </w:r>
+      <w:proofErr w:type="spellEnd"/>
     </w:p>
     <w:p>
       <w:pPr>
@@ -517,21 +1626,28 @@
           <w:ilvl w:val="0"/>
           <w:numId w:val="1"/>
         </w:numPr>
-        <w:rPr>
-          <w:lang w:val="es-ES_tradnl"/>
-        </w:rPr>
-      </w:pPr>
-      <w:r>
-        <w:rPr>
-          <w:lang w:val="es-ES_tradnl"/>
-        </w:rPr>
-        <w:t>Lanzar las AI proporcionándole la información requerida</w:t>
-      </w:r>
-      <w:r>
-        <w:rPr>
-          <w:lang w:val="es-ES_tradnl"/>
-        </w:rPr>
-        <w:t xml:space="preserve"> (imágenes de la lesion, características de la lesion, información del paciente)</w:t>
+        <w:jc w:val="both"/>
+        <w:rPr>
+          <w:lang w:val="es-ES_tradnl"/>
+        </w:rPr>
+      </w:pPr>
+      <w:r>
+        <w:rPr>
+          <w:lang w:val="es-ES_tradnl"/>
+        </w:rPr>
+        <w:t>Acoplar múltiples AI para el estu</w:t>
+      </w:r>
+      <w:r>
+        <w:rPr>
+          <w:lang w:val="es-ES_tradnl"/>
+        </w:rPr>
+        <w:t xml:space="preserve">dio de las </w:t>
+      </w:r>
+      <w:r>
+        <w:rPr>
+          <w:lang w:val="es-ES_tradnl"/>
+        </w:rPr>
+        <w:t>imágenes</w:t>
       </w:r>
     </w:p>
     <w:p>
@@ -541,57 +1657,44 @@
           <w:ilvl w:val="0"/>
           <w:numId w:val="1"/>
         </w:numPr>
-        <w:rPr>
-          <w:lang w:val="es-ES_tradnl"/>
-        </w:rPr>
-      </w:pPr>
-      <w:r>
-        <w:rPr>
-          <w:lang w:val="es-ES_tradnl"/>
-        </w:rPr>
-        <w:t xml:space="preserve">Agregar nuevos pacientes </w:t>
-      </w:r>
-      <w:r>
-        <w:rPr>
-          <w:lang w:val="es-ES_tradnl"/>
-        </w:rPr>
-        <w:t xml:space="preserve">con su información básica (Nombre, apellido, edad, sexo) e información medical creada per el </w:t>
-      </w:r>
-      <w:r>
-        <w:rPr>
-          <w:lang w:val="es-ES_tradnl"/>
-        </w:rPr>
-        <w:t>dermatólogo</w:t>
-      </w:r>
-      <w:r>
-        <w:rPr>
-          <w:lang w:val="es-ES_tradnl"/>
-        </w:rPr>
-        <w:t xml:space="preserve"> o requerida por </w:t>
-      </w:r>
-      <w:r>
-        <w:rPr>
-          <w:lang w:val="es-ES_tradnl"/>
-        </w:rPr>
-        <w:t xml:space="preserve">las AI </w:t>
-      </w:r>
-      <w:r>
-        <w:rPr>
-          <w:lang w:val="es-ES_tradnl"/>
-        </w:rPr>
-        <w:t xml:space="preserve">(Ej. Color de la piel) </w:t>
-      </w:r>
-      <w:r>
-        <w:rPr>
-          <w:lang w:val="es-ES_tradnl"/>
-        </w:rPr>
-        <w:t xml:space="preserve">  </w:t>
-      </w:r>
-      <w:r>
-        <w:rPr>
-          <w:lang w:val="es-ES_tradnl"/>
-        </w:rPr>
-        <w:t xml:space="preserve"> </w:t>
+        <w:jc w:val="both"/>
+        <w:rPr>
+          <w:lang w:val="es-ES_tradnl"/>
+        </w:rPr>
+      </w:pPr>
+      <w:r>
+        <w:rPr>
+          <w:lang w:val="es-ES_tradnl"/>
+        </w:rPr>
+        <w:t xml:space="preserve">Lanzar las AI proporcionándole la información requerida (imágenes de la </w:t>
+      </w:r>
+      <w:proofErr w:type="spellStart"/>
+      <w:r>
+        <w:rPr>
+          <w:lang w:val="es-ES_tradnl"/>
+        </w:rPr>
+        <w:t>lesion</w:t>
+      </w:r>
+      <w:proofErr w:type="spellEnd"/>
+      <w:r>
+        <w:rPr>
+          <w:lang w:val="es-ES_tradnl"/>
+        </w:rPr>
+        <w:t xml:space="preserve">, características de la </w:t>
+      </w:r>
+      <w:proofErr w:type="spellStart"/>
+      <w:r>
+        <w:rPr>
+          <w:lang w:val="es-ES_tradnl"/>
+        </w:rPr>
+        <w:t>lesion</w:t>
+      </w:r>
+      <w:proofErr w:type="spellEnd"/>
+      <w:r>
+        <w:rPr>
+          <w:lang w:val="es-ES_tradnl"/>
+        </w:rPr>
+        <w:t>, información del paciente)</w:t>
       </w:r>
     </w:p>
     <w:p>
@@ -601,21 +1704,22 @@
           <w:ilvl w:val="0"/>
           <w:numId w:val="1"/>
         </w:numPr>
-        <w:rPr>
-          <w:lang w:val="es-ES_tradnl"/>
-        </w:rPr>
-      </w:pPr>
-      <w:r>
-        <w:rPr>
-          <w:lang w:val="es-ES_tradnl"/>
-        </w:rPr>
-        <w:t xml:space="preserve">Agregar nuevas lesiones de la piel para el paciente, con las imágenes multimodales y las características </w:t>
-      </w:r>
-      <w:r>
-        <w:rPr>
-          <w:lang w:val="es-ES_tradnl"/>
-        </w:rPr>
-        <w:t xml:space="preserve">creada per el </w:t>
+        <w:jc w:val="both"/>
+        <w:rPr>
+          <w:lang w:val="es-ES_tradnl"/>
+        </w:rPr>
+      </w:pPr>
+      <w:r>
+        <w:rPr>
+          <w:lang w:val="es-ES_tradnl"/>
+        </w:rPr>
+        <w:t xml:space="preserve">Agregar nuevos pacientes </w:t>
+      </w:r>
+      <w:r>
+        <w:rPr>
+          <w:lang w:val="es-ES_tradnl"/>
+        </w:rPr>
+        <w:t xml:space="preserve">con su información básica (Nombre, apellido, edad, sexo) e información medical creada per el </w:t>
       </w:r>
       <w:r>
         <w:rPr>
@@ -627,25 +1731,31 @@
         <w:rPr>
           <w:lang w:val="es-ES_tradnl"/>
         </w:rPr>
-        <w:t xml:space="preserve"> o requerida por las AI (Ej. </w:t>
-      </w:r>
-      <w:r>
-        <w:rPr>
-          <w:lang w:val="es-ES_tradnl"/>
-        </w:rPr>
-        <w:t xml:space="preserve">Diámetro de la </w:t>
-      </w:r>
-      <w:r>
-        <w:rPr>
-          <w:lang w:val="es-ES_tradnl"/>
-        </w:rPr>
-        <w:t>lesión</w:t>
-      </w:r>
-      <w:r>
-        <w:rPr>
-          <w:lang w:val="es-ES_tradnl"/>
-        </w:rPr>
-        <w:t xml:space="preserve">)    </w:t>
+        <w:t xml:space="preserve"> o requerida por </w:t>
+      </w:r>
+      <w:r>
+        <w:rPr>
+          <w:lang w:val="es-ES_tradnl"/>
+        </w:rPr>
+        <w:t xml:space="preserve">las AI </w:t>
+      </w:r>
+      <w:r>
+        <w:rPr>
+          <w:lang w:val="es-ES_tradnl"/>
+        </w:rPr>
+        <w:t xml:space="preserve">(Ej. Color de la piel) </w:t>
+      </w:r>
+      <w:r>
+        <w:rPr>
+          <w:lang w:val="es-ES_tradnl"/>
+        </w:rPr>
+        <w:t xml:space="preserve">  </w:t>
+      </w:r>
+      <w:r>
+        <w:rPr>
+          <w:lang w:val="es-ES_tradnl"/>
+        </w:rPr>
+        <w:t xml:space="preserve"> </w:t>
       </w:r>
     </w:p>
     <w:p>
@@ -655,21 +1765,40 @@
           <w:ilvl w:val="0"/>
           <w:numId w:val="1"/>
         </w:numPr>
-        <w:rPr>
-          <w:lang w:val="es-ES_tradnl"/>
-        </w:rPr>
-      </w:pPr>
-      <w:r>
-        <w:rPr>
-          <w:lang w:val="es-ES_tradnl"/>
-        </w:rPr>
-        <w:t xml:space="preserve">Crear nuevos tipos de imágenes </w:t>
-      </w:r>
-      <w:r>
-        <w:rPr>
-          <w:lang w:val="es-ES_tradnl"/>
-        </w:rPr>
-        <w:t>multimodales</w:t>
+        <w:jc w:val="both"/>
+        <w:rPr>
+          <w:lang w:val="es-ES_tradnl"/>
+        </w:rPr>
+      </w:pPr>
+      <w:r>
+        <w:rPr>
+          <w:lang w:val="es-ES_tradnl"/>
+        </w:rPr>
+        <w:t xml:space="preserve">Agregar nuevas lesiones de la piel para el paciente, con las imágenes multimodales y las características creada per el </w:t>
+      </w:r>
+      <w:r>
+        <w:rPr>
+          <w:lang w:val="es-ES_tradnl"/>
+        </w:rPr>
+        <w:t>dermatólogo</w:t>
+      </w:r>
+      <w:r>
+        <w:rPr>
+          <w:lang w:val="es-ES_tradnl"/>
+        </w:rPr>
+        <w:t xml:space="preserve"> o requerida por las AI (Ej. Diámetro de la </w:t>
+      </w:r>
+      <w:r>
+        <w:rPr>
+          <w:lang w:val="es-ES_tradnl"/>
+        </w:rPr>
+        <w:t>lesión</w:t>
+      </w:r>
+      <w:r>
+        <w:rPr>
+          <w:lang w:val="es-ES_tradnl"/>
+        </w:rPr>
+        <w:t xml:space="preserve">)    </w:t>
       </w:r>
     </w:p>
     <w:p>
@@ -679,6 +1808,7 @@
           <w:ilvl w:val="0"/>
           <w:numId w:val="1"/>
         </w:numPr>
+        <w:jc w:val="both"/>
         <w:rPr>
           <w:lang w:val="es-ES_tradnl"/>
         </w:rPr>
@@ -703,6 +1833,7 @@
           <w:ilvl w:val="0"/>
           <w:numId w:val="1"/>
         </w:numPr>
+        <w:jc w:val="both"/>
         <w:rPr>
           <w:lang w:val="es-ES_tradnl"/>
         </w:rPr>
@@ -763,6 +1894,7 @@
           <w:ilvl w:val="0"/>
           <w:numId w:val="1"/>
         </w:numPr>
+        <w:jc w:val="both"/>
         <w:rPr>
           <w:lang w:val="es-ES_tradnl"/>
         </w:rPr>
@@ -776,6 +1908,59 @@
     </w:p>
     <w:p>
       <w:pPr>
+        <w:jc w:val="both"/>
+        <w:rPr>
+          <w:lang w:val="es-ES_tradnl"/>
+        </w:rPr>
+      </w:pPr>
+      <w:r>
+        <w:rPr>
+          <w:lang w:val="es-ES_tradnl"/>
+        </w:rPr>
+        <w:t>Esta aplicación podría ser de gran ayuda para todos los especialistas en la piel para llevar un control</w:t>
+      </w:r>
+      <w:r>
+        <w:rPr>
+          <w:lang w:val="es-ES_tradnl"/>
+        </w:rPr>
+        <w:t xml:space="preserve"> de las lesiones</w:t>
+      </w:r>
+      <w:r>
+        <w:rPr>
+          <w:lang w:val="es-ES_tradnl"/>
+        </w:rPr>
+        <w:t xml:space="preserve"> de sus pacientes y</w:t>
+      </w:r>
+      <w:r>
+        <w:rPr>
+          <w:lang w:val="es-ES_tradnl"/>
+        </w:rPr>
+        <w:t xml:space="preserve"> dar con </w:t>
+      </w:r>
+      <w:r>
+        <w:rPr>
+          <w:lang w:val="es-ES_tradnl"/>
+        </w:rPr>
+        <w:t xml:space="preserve">diagnóstico exacto de la enfermedad para poder guiar el tratamiento o predecir el pronóstico en el seguimiento. </w:t>
+      </w:r>
+      <w:r>
+        <w:rPr>
+          <w:lang w:val="es-ES_tradnl"/>
+        </w:rPr>
+        <w:t>De tal manera, enfermedades como el cáncer de piel, podrían ser combatidas de manera más simple, rápida y eficaz.</w:t>
+      </w:r>
+    </w:p>
+    <w:p>
+      <w:pPr>
+        <w:jc w:val="both"/>
+        <w:rPr>
+          <w:lang w:val="es-ES_tradnl"/>
+        </w:rPr>
+      </w:pPr>
+    </w:p>
+    <w:p>
+      <w:pPr>
+        <w:jc w:val="both"/>
         <w:rPr>
           <w:lang w:val="es-ES_tradnl"/>
         </w:rPr>
@@ -1310,7 +2495,7 @@
   <w:style w:type="paragraph" w:default="1" w:styleId="Normal">
     <w:name w:val="Normal"/>
     <w:qFormat/>
-    <w:rsid w:val="002B3B60"/>
+    <w:rsid w:val="00D12A4B"/>
   </w:style>
   <w:style w:type="character" w:default="1" w:styleId="Policepardfaut">
     <w:name w:val="Default Paragraph Font"/>
@@ -1349,6 +2534,21 @@
       <w:ind w:left="720"/>
       <w:contextualSpacing/>
     </w:pPr>
+  </w:style>
+  <w:style w:type="paragraph" w:styleId="NormalWeb">
+    <w:name w:val="Normal (Web)"/>
+    <w:basedOn w:val="Normal"/>
+    <w:uiPriority w:val="99"/>
+    <w:unhideWhenUsed/>
+    <w:rsid w:val="00841731"/>
+    <w:pPr>
+      <w:spacing w:before="100" w:beforeAutospacing="1" w:after="100" w:afterAutospacing="1" w:line="240" w:lineRule="auto"/>
+    </w:pPr>
+    <w:rPr>
+      <w:rFonts w:ascii="Times New Roman" w:eastAsia="Times New Roman" w:hAnsi="Times New Roman" w:cs="Times New Roman"/>
+      <w:sz w:val="24"/>
+      <w:szCs w:val="24"/>
+    </w:rPr>
   </w:style>
 </w:styles>
 </file>

</xml_diff>